<commit_message>
Some R code and working on Committee update
Some r code- Cox, glmm, glm
COmmittee stuff- images and excel table
</commit_message>
<xml_diff>
--- a/Drafts wing plan/2017_08_24 Brazil An darlingi variables and description.docx
+++ b/Drafts wing plan/2017_08_24 Brazil An darlingi variables and description.docx
@@ -76,8 +76,6 @@
       <w:r>
         <w:t>State [Amazonas, Rondonia, Tocantins, Mata Atlantica]-Ordinal</w:t>
       </w:r>
-      <w:bookmarkStart w:id="0" w:name="_GoBack"/>
-      <w:bookmarkEnd w:id="0"/>
     </w:p>
     <w:p>
       <w:pPr>
@@ -230,6 +228,11 @@
       <w:r>
         <w:t>Death status (0,1,2) – Ordinal</w:t>
       </w:r>
+      <w:r>
+        <w:t xml:space="preserve"> 0=died as larvae, 1= died as pupae, 2=died as adult</w:t>
+      </w:r>
+      <w:bookmarkStart w:id="0" w:name="_GoBack"/>
+      <w:bookmarkEnd w:id="0"/>
     </w:p>
     <w:p>
       <w:pPr>

</xml_diff>